<commit_message>
cleaned up dragonfly and worked on com plan
</commit_message>
<xml_diff>
--- a/Communication Plan_Template.docx
+++ b/Communication Plan_Template.docx
@@ -997,6 +997,51 @@
     </w:p>
     <w:p>
       <w:pPr>
+        <w:pStyle w:val="Normal"/>
+        <w:rPr/>
+      </w:pPr>
+      <w:r>
+        <w:rPr/>
+      </w:r>
+    </w:p>
+    <w:p>
+      <w:pPr>
+        <w:pStyle w:val="Normal"/>
+        <w:rPr/>
+      </w:pPr>
+      <w:r>
+        <w:rPr/>
+      </w:r>
+    </w:p>
+    <w:p>
+      <w:pPr>
+        <w:pStyle w:val="Normal"/>
+        <w:rPr/>
+      </w:pPr>
+      <w:r>
+        <w:rPr/>
+      </w:r>
+    </w:p>
+    <w:p>
+      <w:pPr>
+        <w:pStyle w:val="Normal"/>
+        <w:rPr/>
+      </w:pPr>
+      <w:r>
+        <w:rPr/>
+      </w:r>
+    </w:p>
+    <w:p>
+      <w:pPr>
+        <w:pStyle w:val="Normal"/>
+        <w:rPr/>
+      </w:pPr>
+      <w:r>
+        <w:rPr/>
+      </w:r>
+    </w:p>
+    <w:p>
+      <w:pPr>
         <w:pStyle w:val="Heading2"/>
         <w:rPr/>
       </w:pPr>
@@ -1016,18 +1061,373 @@
         <w:rPr/>
       </w:r>
     </w:p>
-    <w:p>
-      <w:pPr>
-        <w:pStyle w:val="Normal"/>
-        <w:rPr>
-          <w:color w:val="FF0000"/>
-        </w:rPr>
-      </w:pPr>
-      <w:r>
-        <w:rPr>
-          <w:color w:val="FF0000"/>
-        </w:rPr>
-        <w:t>Identify the stakeholders here</w:t>
+    <w:tbl>
+      <w:tblPr>
+        <w:tblW w:w="5000" w:type="pct"/>
+        <w:jc w:val="left"/>
+        <w:tblInd w:w="-5" w:type="dxa"/>
+        <w:tblLayout w:type="fixed"/>
+        <w:tblCellMar>
+          <w:top w:w="55" w:type="dxa"/>
+          <w:left w:w="55" w:type="dxa"/>
+          <w:bottom w:w="55" w:type="dxa"/>
+          <w:right w:w="55" w:type="dxa"/>
+        </w:tblCellMar>
+      </w:tblPr>
+      <w:tblGrid>
+        <w:gridCol w:w="4513"/>
+        <w:gridCol w:w="4513"/>
+      </w:tblGrid>
+      <w:tr>
+        <w:trPr/>
+        <w:tc>
+          <w:tcPr>
+            <w:tcW w:w="4513" w:type="dxa"/>
+            <w:tcBorders>
+              <w:top w:val="single" w:sz="4" w:space="0" w:color="000000"/>
+              <w:left w:val="single" w:sz="4" w:space="0" w:color="000000"/>
+              <w:bottom w:val="single" w:sz="4" w:space="0" w:color="000000"/>
+            </w:tcBorders>
+          </w:tcPr>
+          <w:p>
+            <w:pPr>
+              <w:pStyle w:val="TableContents"/>
+              <w:spacing w:before="0" w:after="160"/>
+              <w:rPr>
+                <w:b/>
+                <w:b/>
+                <w:bCs/>
+              </w:rPr>
+            </w:pPr>
+            <w:r>
+              <w:rPr>
+                <w:b/>
+                <w:bCs/>
+              </w:rPr>
+              <w:t>NAME</w:t>
+            </w:r>
+          </w:p>
+        </w:tc>
+        <w:tc>
+          <w:tcPr>
+            <w:tcW w:w="4513" w:type="dxa"/>
+            <w:tcBorders>
+              <w:top w:val="single" w:sz="4" w:space="0" w:color="000000"/>
+              <w:left w:val="single" w:sz="4" w:space="0" w:color="000000"/>
+              <w:bottom w:val="single" w:sz="4" w:space="0" w:color="000000"/>
+              <w:right w:val="single" w:sz="4" w:space="0" w:color="000000"/>
+            </w:tcBorders>
+          </w:tcPr>
+          <w:p>
+            <w:pPr>
+              <w:pStyle w:val="TableContents"/>
+              <w:spacing w:before="0" w:after="160"/>
+              <w:rPr>
+                <w:b/>
+                <w:b/>
+                <w:bCs/>
+              </w:rPr>
+            </w:pPr>
+            <w:r>
+              <w:rPr>
+                <w:b/>
+                <w:bCs/>
+              </w:rPr>
+              <w:t>ROLE</w:t>
+            </w:r>
+          </w:p>
+        </w:tc>
+      </w:tr>
+      <w:tr>
+        <w:trPr/>
+        <w:tc>
+          <w:tcPr>
+            <w:tcW w:w="4513" w:type="dxa"/>
+            <w:tcBorders>
+              <w:left w:val="single" w:sz="4" w:space="0" w:color="000000"/>
+              <w:bottom w:val="single" w:sz="4" w:space="0" w:color="000000"/>
+            </w:tcBorders>
+          </w:tcPr>
+          <w:p>
+            <w:pPr>
+              <w:pStyle w:val="TableContents"/>
+              <w:spacing w:before="0" w:after="160"/>
+              <w:rPr>
+                <w:b w:val="false"/>
+                <w:b w:val="false"/>
+                <w:bCs w:val="false"/>
+              </w:rPr>
+            </w:pPr>
+            <w:r>
+              <w:rPr>
+                <w:b w:val="false"/>
+                <w:bCs w:val="false"/>
+              </w:rPr>
+              <w:t>Rightpoint</w:t>
+            </w:r>
+          </w:p>
+        </w:tc>
+        <w:tc>
+          <w:tcPr>
+            <w:tcW w:w="4513" w:type="dxa"/>
+            <w:tcBorders>
+              <w:left w:val="single" w:sz="4" w:space="0" w:color="000000"/>
+              <w:bottom w:val="single" w:sz="4" w:space="0" w:color="000000"/>
+              <w:right w:val="single" w:sz="4" w:space="0" w:color="000000"/>
+            </w:tcBorders>
+          </w:tcPr>
+          <w:p>
+            <w:pPr>
+              <w:pStyle w:val="TableContents"/>
+              <w:spacing w:before="0" w:after="160"/>
+              <w:rPr>
+                <w:b w:val="false"/>
+                <w:b w:val="false"/>
+                <w:bCs w:val="false"/>
+              </w:rPr>
+            </w:pPr>
+            <w:r>
+              <w:rPr>
+                <w:b w:val="false"/>
+                <w:bCs w:val="false"/>
+              </w:rPr>
+              <w:t>Company</w:t>
+            </w:r>
+          </w:p>
+        </w:tc>
+      </w:tr>
+      <w:tr>
+        <w:trPr/>
+        <w:tc>
+          <w:tcPr>
+            <w:tcW w:w="4513" w:type="dxa"/>
+            <w:tcBorders>
+              <w:left w:val="single" w:sz="4" w:space="0" w:color="000000"/>
+              <w:bottom w:val="single" w:sz="4" w:space="0" w:color="000000"/>
+            </w:tcBorders>
+          </w:tcPr>
+          <w:p>
+            <w:pPr>
+              <w:pStyle w:val="TableContents"/>
+              <w:spacing w:before="0" w:after="160"/>
+              <w:rPr/>
+            </w:pPr>
+            <w:r>
+              <w:rPr/>
+              <w:t>Elan</w:t>
+            </w:r>
+          </w:p>
+        </w:tc>
+        <w:tc>
+          <w:tcPr>
+            <w:tcW w:w="4513" w:type="dxa"/>
+            <w:tcBorders>
+              <w:left w:val="single" w:sz="4" w:space="0" w:color="000000"/>
+              <w:bottom w:val="single" w:sz="4" w:space="0" w:color="000000"/>
+              <w:right w:val="single" w:sz="4" w:space="0" w:color="000000"/>
+            </w:tcBorders>
+          </w:tcPr>
+          <w:p>
+            <w:pPr>
+              <w:pStyle w:val="TableContents"/>
+              <w:spacing w:before="0" w:after="160"/>
+              <w:rPr/>
+            </w:pPr>
+            <w:r>
+              <w:rPr/>
+              <w:t>Project Sponsor</w:t>
+            </w:r>
+          </w:p>
+        </w:tc>
+      </w:tr>
+      <w:tr>
+        <w:trPr/>
+        <w:tc>
+          <w:tcPr>
+            <w:tcW w:w="4513" w:type="dxa"/>
+            <w:tcBorders>
+              <w:left w:val="single" w:sz="4" w:space="0" w:color="000000"/>
+              <w:bottom w:val="single" w:sz="4" w:space="0" w:color="000000"/>
+            </w:tcBorders>
+          </w:tcPr>
+          <w:p>
+            <w:pPr>
+              <w:pStyle w:val="TableContents"/>
+              <w:spacing w:before="0" w:after="160"/>
+              <w:rPr/>
+            </w:pPr>
+            <w:r>
+              <w:rPr/>
+              <w:t xml:space="preserve">Syed </w:t>
+            </w:r>
+          </w:p>
+        </w:tc>
+        <w:tc>
+          <w:tcPr>
+            <w:tcW w:w="4513" w:type="dxa"/>
+            <w:tcBorders>
+              <w:left w:val="single" w:sz="4" w:space="0" w:color="000000"/>
+              <w:bottom w:val="single" w:sz="4" w:space="0" w:color="000000"/>
+              <w:right w:val="single" w:sz="4" w:space="0" w:color="000000"/>
+            </w:tcBorders>
+          </w:tcPr>
+          <w:p>
+            <w:pPr>
+              <w:pStyle w:val="TableContents"/>
+              <w:spacing w:before="0" w:after="160"/>
+              <w:rPr/>
+            </w:pPr>
+            <w:r>
+              <w:rPr/>
+              <w:t>Project Manager</w:t>
+            </w:r>
+          </w:p>
+        </w:tc>
+      </w:tr>
+      <w:tr>
+        <w:trPr/>
+        <w:tc>
+          <w:tcPr>
+            <w:tcW w:w="4513" w:type="dxa"/>
+            <w:tcBorders>
+              <w:left w:val="single" w:sz="4" w:space="0" w:color="000000"/>
+              <w:bottom w:val="single" w:sz="4" w:space="0" w:color="000000"/>
+            </w:tcBorders>
+          </w:tcPr>
+          <w:p>
+            <w:pPr>
+              <w:pStyle w:val="TableContents"/>
+              <w:spacing w:before="0" w:after="160"/>
+              <w:rPr/>
+            </w:pPr>
+            <w:r>
+              <w:rPr/>
+              <w:t>Muzammil</w:t>
+            </w:r>
+          </w:p>
+        </w:tc>
+        <w:tc>
+          <w:tcPr>
+            <w:tcW w:w="4513" w:type="dxa"/>
+            <w:tcBorders>
+              <w:left w:val="single" w:sz="4" w:space="0" w:color="000000"/>
+              <w:bottom w:val="single" w:sz="4" w:space="0" w:color="000000"/>
+              <w:right w:val="single" w:sz="4" w:space="0" w:color="000000"/>
+            </w:tcBorders>
+          </w:tcPr>
+          <w:p>
+            <w:pPr>
+              <w:pStyle w:val="TableContents"/>
+              <w:spacing w:before="0" w:after="160"/>
+              <w:rPr/>
+            </w:pPr>
+            <w:r>
+              <w:rPr/>
+              <w:t>Communication Manager</w:t>
+            </w:r>
+          </w:p>
+        </w:tc>
+      </w:tr>
+      <w:tr>
+        <w:trPr/>
+        <w:tc>
+          <w:tcPr>
+            <w:tcW w:w="4513" w:type="dxa"/>
+            <w:tcBorders>
+              <w:left w:val="single" w:sz="4" w:space="0" w:color="000000"/>
+              <w:bottom w:val="single" w:sz="4" w:space="0" w:color="000000"/>
+            </w:tcBorders>
+          </w:tcPr>
+          <w:p>
+            <w:pPr>
+              <w:pStyle w:val="TableContents"/>
+              <w:spacing w:before="0" w:after="160"/>
+              <w:rPr/>
+            </w:pPr>
+            <w:r>
+              <w:rPr/>
+              <w:t>Dylan</w:t>
+            </w:r>
+          </w:p>
+        </w:tc>
+        <w:tc>
+          <w:tcPr>
+            <w:tcW w:w="4513" w:type="dxa"/>
+            <w:tcBorders>
+              <w:left w:val="single" w:sz="4" w:space="0" w:color="000000"/>
+              <w:bottom w:val="single" w:sz="4" w:space="0" w:color="000000"/>
+              <w:right w:val="single" w:sz="4" w:space="0" w:color="000000"/>
+            </w:tcBorders>
+          </w:tcPr>
+          <w:p>
+            <w:pPr>
+              <w:pStyle w:val="TableContents"/>
+              <w:spacing w:before="0" w:after="160"/>
+              <w:rPr/>
+            </w:pPr>
+            <w:r>
+              <w:rPr/>
+              <w:t>Red Team Lead</w:t>
+            </w:r>
+          </w:p>
+        </w:tc>
+      </w:tr>
+      <w:tr>
+        <w:trPr/>
+        <w:tc>
+          <w:tcPr>
+            <w:tcW w:w="4513" w:type="dxa"/>
+            <w:tcBorders>
+              <w:left w:val="single" w:sz="4" w:space="0" w:color="000000"/>
+              <w:bottom w:val="single" w:sz="4" w:space="0" w:color="000000"/>
+            </w:tcBorders>
+          </w:tcPr>
+          <w:p>
+            <w:pPr>
+              <w:pStyle w:val="TableContents"/>
+              <w:spacing w:before="0" w:after="160"/>
+              <w:rPr/>
+            </w:pPr>
+            <w:r>
+              <w:rPr/>
+              <w:t>Braedyn</w:t>
+            </w:r>
+          </w:p>
+        </w:tc>
+        <w:tc>
+          <w:tcPr>
+            <w:tcW w:w="4513" w:type="dxa"/>
+            <w:tcBorders>
+              <w:left w:val="single" w:sz="4" w:space="0" w:color="000000"/>
+              <w:bottom w:val="single" w:sz="4" w:space="0" w:color="000000"/>
+              <w:right w:val="single" w:sz="4" w:space="0" w:color="000000"/>
+            </w:tcBorders>
+          </w:tcPr>
+          <w:p>
+            <w:pPr>
+              <w:pStyle w:val="TableContents"/>
+              <w:spacing w:before="0" w:after="160"/>
+              <w:rPr/>
+            </w:pPr>
+            <w:r>
+              <w:rPr/>
+              <w:t>Blue Team Lead</w:t>
+            </w:r>
+          </w:p>
+        </w:tc>
+      </w:tr>
+    </w:tbl>
+    <w:p>
+      <w:pPr>
+        <w:pStyle w:val="Normal"/>
+        <w:rPr>
+          <w:color w:val="000000"/>
+        </w:rPr>
+      </w:pPr>
+      <w:r>
+        <w:rPr>
+          <w:color w:val="000000"/>
+        </w:rPr>
       </w:r>
     </w:p>
     <w:p>
@@ -1127,6 +1527,42 @@
           <w:lang w:val="en-GB"/>
         </w:rPr>
         <w:t>Flexibility is an integral aspect of our communication management approach. As with any project, changes and updates may be necessary due to factors like personnel changes, scope adjustments, budgetary revisions, or evolving circumstances. The project Team lead will be responsible for managing all proposed and approved changes to the communications management plan. Following approval, the plan and supporting documentation will be updated and disseminated to all project members and stakeholders.</w:t>
+      </w:r>
+    </w:p>
+    <w:p>
+      <w:pPr>
+        <w:pStyle w:val="Normal"/>
+        <w:rPr/>
+      </w:pPr>
+      <w:r>
+        <w:rPr/>
+      </w:r>
+    </w:p>
+    <w:p>
+      <w:pPr>
+        <w:pStyle w:val="Normal"/>
+        <w:rPr/>
+      </w:pPr>
+      <w:r>
+        <w:rPr/>
+      </w:r>
+    </w:p>
+    <w:p>
+      <w:pPr>
+        <w:pStyle w:val="Normal"/>
+        <w:rPr/>
+      </w:pPr>
+      <w:r>
+        <w:rPr/>
+      </w:r>
+    </w:p>
+    <w:p>
+      <w:pPr>
+        <w:pStyle w:val="Normal"/>
+        <w:rPr/>
+      </w:pPr>
+      <w:r>
+        <w:rPr/>
       </w:r>
     </w:p>
     <w:p>
@@ -1198,9 +1634,9 @@
       <w:tblGrid>
         <w:gridCol w:w="1408"/>
         <w:gridCol w:w="1385"/>
-        <w:gridCol w:w="1776"/>
+        <w:gridCol w:w="1775"/>
         <w:gridCol w:w="3027"/>
-        <w:gridCol w:w="1755"/>
+        <w:gridCol w:w="1756"/>
       </w:tblGrid>
       <w:tr>
         <w:trPr/>
@@ -1217,6 +1653,7 @@
               <w:spacing w:lineRule="auto" w:line="240" w:before="0" w:after="0"/>
               <w:jc w:val="left"/>
               <w:rPr>
+                <w:b/>
                 <w:b/>
                 <w:bCs/>
                 <w:sz w:val="28"/>
@@ -1271,7 +1708,7 @@
         </w:tc>
         <w:tc>
           <w:tcPr>
-            <w:tcW w:w="1776" w:type="dxa"/>
+            <w:tcW w:w="1775" w:type="dxa"/>
             <w:tcBorders/>
           </w:tcPr>
           <w:p>
@@ -1335,7 +1772,7 @@
         </w:tc>
         <w:tc>
           <w:tcPr>
-            <w:tcW w:w="1755" w:type="dxa"/>
+            <w:tcW w:w="1756" w:type="dxa"/>
             <w:tcBorders/>
           </w:tcPr>
           <w:p>
@@ -1434,7 +1871,7 @@
         </w:tc>
         <w:tc>
           <w:tcPr>
-            <w:tcW w:w="1776" w:type="dxa"/>
+            <w:tcW w:w="1775" w:type="dxa"/>
             <w:tcBorders/>
           </w:tcPr>
           <w:p>
@@ -1495,7 +1932,7 @@
         </w:tc>
         <w:tc>
           <w:tcPr>
-            <w:tcW w:w="1755" w:type="dxa"/>
+            <w:tcW w:w="1756" w:type="dxa"/>
             <w:tcBorders/>
           </w:tcPr>
           <w:p>
@@ -1594,7 +2031,7 @@
         </w:tc>
         <w:tc>
           <w:tcPr>
-            <w:tcW w:w="1776" w:type="dxa"/>
+            <w:tcW w:w="1775" w:type="dxa"/>
             <w:tcBorders/>
           </w:tcPr>
           <w:p>
@@ -1655,7 +2092,7 @@
         </w:tc>
         <w:tc>
           <w:tcPr>
-            <w:tcW w:w="1755" w:type="dxa"/>
+            <w:tcW w:w="1756" w:type="dxa"/>
             <w:tcBorders/>
           </w:tcPr>
           <w:p>
@@ -1754,7 +2191,7 @@
         </w:tc>
         <w:tc>
           <w:tcPr>
-            <w:tcW w:w="1776" w:type="dxa"/>
+            <w:tcW w:w="1775" w:type="dxa"/>
             <w:tcBorders/>
           </w:tcPr>
           <w:p>
@@ -1813,7 +2250,7 @@
         </w:tc>
         <w:tc>
           <w:tcPr>
-            <w:tcW w:w="1755" w:type="dxa"/>
+            <w:tcW w:w="1756" w:type="dxa"/>
             <w:tcBorders/>
           </w:tcPr>
           <w:p>
@@ -1912,7 +2349,7 @@
         </w:tc>
         <w:tc>
           <w:tcPr>
-            <w:tcW w:w="1776" w:type="dxa"/>
+            <w:tcW w:w="1775" w:type="dxa"/>
             <w:tcBorders/>
           </w:tcPr>
           <w:p>
@@ -1962,24 +2399,22 @@
                 <w:lang w:val="en-AU" w:eastAsia="en-US" w:bidi="ar-SA"/>
               </w:rPr>
             </w:pPr>
-            <w:hyperlink r:id="rId5">
-              <w:r>
-                <w:rPr>
-                  <w:rStyle w:val="InternetLink"/>
-                  <w:rFonts w:eastAsia="Calibri" w:cs=""/>
-                  <w:kern w:val="0"/>
-                  <w:sz w:val="22"/>
-                  <w:szCs w:val="22"/>
-                  <w:lang w:val="en-AU" w:eastAsia="en-US" w:bidi="ar-SA"/>
-                </w:rPr>
-                <w:t>bdhmurtagh@gmail.com</w:t>
-              </w:r>
-            </w:hyperlink>
-          </w:p>
-        </w:tc>
-        <w:tc>
-          <w:tcPr>
-            <w:tcW w:w="1755" w:type="dxa"/>
+            <w:r>
+              <w:rPr>
+                <w:rStyle w:val="InternetLink"/>
+                <w:rFonts w:eastAsia="Calibri" w:cs=""/>
+                <w:kern w:val="0"/>
+                <w:sz w:val="22"/>
+                <w:szCs w:val="22"/>
+                <w:lang w:val="en-AU" w:eastAsia="en-US" w:bidi="ar-SA"/>
+              </w:rPr>
+              <w:t>bdhmurtagh@gmail.com</w:t>
+            </w:r>
+          </w:p>
+        </w:tc>
+        <w:tc>
+          <w:tcPr>
+            <w:tcW w:w="1756" w:type="dxa"/>
             <w:tcBorders/>
           </w:tcPr>
           <w:p>
@@ -2114,6 +2549,7 @@
               <w:rPr>
                 <w:rFonts w:ascii="System Font" w:hAnsi="System Font" w:cs="System Font"/>
                 <w:b/>
+                <w:b/>
                 <w:bCs/>
                 <w:lang w:val="en-GB"/>
               </w:rPr>
@@ -2148,6 +2584,7 @@
               <w:rPr>
                 <w:rFonts w:ascii="System Font" w:hAnsi="System Font" w:cs="System Font"/>
                 <w:b/>
+                <w:b/>
                 <w:bCs/>
                 <w:lang w:val="en-GB"/>
               </w:rPr>
@@ -2182,6 +2619,7 @@
               <w:rPr>
                 <w:rFonts w:ascii="System Font" w:hAnsi="System Font" w:cs="System Font"/>
                 <w:b/>
+                <w:b/>
                 <w:bCs/>
                 <w:lang w:val="en-GB"/>
               </w:rPr>
@@ -2215,6 +2653,7 @@
               <w:spacing w:before="0" w:after="160"/>
               <w:rPr>
                 <w:rFonts w:ascii="System Font" w:hAnsi="System Font" w:cs="System Font"/>
+                <w:b/>
                 <w:b/>
                 <w:bCs/>
                 <w:lang w:val="en-GB"/>
@@ -2251,6 +2690,7 @@
               <w:rPr>
                 <w:rFonts w:ascii="System Font" w:hAnsi="System Font" w:cs="System Font"/>
                 <w:b/>
+                <w:b/>
                 <w:bCs/>
                 <w:lang w:val="en-GB"/>
               </w:rPr>
@@ -3264,28 +3704,12 @@
     <w:p>
       <w:pPr>
         <w:pStyle w:val="Normal"/>
-        <w:rPr/>
-      </w:pPr>
-      <w:r>
-        <w:rPr/>
-      </w:r>
-    </w:p>
-    <w:p>
-      <w:pPr>
-        <w:pStyle w:val="Normal"/>
-        <w:rPr>
-          <w:b/>
-          <w:bCs/>
+        <w:rPr>
           <w:color w:val="FF0000"/>
-          <w:sz w:val="28"/>
-          <w:szCs w:val="28"/>
-        </w:rPr>
-      </w:pPr>
-      <w:r>
-        <w:rPr>
-          <w:color w:val="FF0000"/>
-        </w:rPr>
-        <w:t xml:space="preserve">Template for the Meeting’s agenda and Minutes is attached which will be used by all the team members while conducting and recording the meetings. </w:t>
+        </w:rPr>
+      </w:pPr>
+      <w:r>
+        <w:rPr/>
       </w:r>
     </w:p>
     <w:p>
@@ -3328,6 +3752,303 @@
           <w:lang w:val="en-GB"/>
         </w:rPr>
         <w:t>While informal project communications should also be professional and effective, there are no mandated standard templates or formats for such communications.</w:t>
+      </w:r>
+    </w:p>
+    <w:p>
+      <w:pPr>
+        <w:pStyle w:val="Normal"/>
+        <w:rPr/>
+      </w:pPr>
+      <w:r>
+        <w:rPr/>
+        <w:t>The following template is to be used for meeting minutes:</w:t>
+      </w:r>
+    </w:p>
+    <w:p>
+      <w:pPr>
+        <w:pStyle w:val="PreformattedText"/>
+        <w:rPr/>
+      </w:pPr>
+      <w:r>
+        <w:rPr/>
+        <w:t>---</w:t>
+      </w:r>
+    </w:p>
+    <w:p>
+      <w:pPr>
+        <w:pStyle w:val="PreformattedText"/>
+        <w:rPr/>
+      </w:pPr>
+      <w:r>
+        <w:rPr/>
+        <w:t>type: 'meeting'</w:t>
+      </w:r>
+    </w:p>
+    <w:p>
+      <w:pPr>
+        <w:pStyle w:val="PreformattedText"/>
+        <w:rPr/>
+      </w:pPr>
+      <w:r>
+        <w:rPr/>
+        <w:t>index: CHANGEME</w:t>
+      </w:r>
+    </w:p>
+    <w:p>
+      <w:pPr>
+        <w:pStyle w:val="PreformattedText"/>
+        <w:rPr/>
+      </w:pPr>
+      <w:r>
+        <w:rPr/>
+        <w:t>date: 'CHANGEME'</w:t>
+      </w:r>
+    </w:p>
+    <w:p>
+      <w:pPr>
+        <w:pStyle w:val="PreformattedText"/>
+        <w:rPr/>
+      </w:pPr>
+      <w:r>
+        <w:rPr/>
+        <w:t>start_time: 'CHANGEME'</w:t>
+      </w:r>
+    </w:p>
+    <w:p>
+      <w:pPr>
+        <w:pStyle w:val="PreformattedText"/>
+        <w:rPr/>
+      </w:pPr>
+      <w:r>
+        <w:rPr/>
+        <w:t>end_time: 'CHANGEME'</w:t>
+      </w:r>
+    </w:p>
+    <w:p>
+      <w:pPr>
+        <w:pStyle w:val="PreformattedText"/>
+        <w:rPr/>
+      </w:pPr>
+      <w:r>
+        <w:rPr/>
+        <w:t>---</w:t>
+      </w:r>
+    </w:p>
+    <w:p>
+      <w:pPr>
+        <w:pStyle w:val="PreformattedText"/>
+        <w:rPr/>
+      </w:pPr>
+      <w:r>
+        <w:rPr/>
+      </w:r>
+    </w:p>
+    <w:p>
+      <w:pPr>
+        <w:pStyle w:val="PreformattedText"/>
+        <w:rPr/>
+      </w:pPr>
+      <w:r>
+        <w:rPr/>
+        <w:t># Meeting Notes - [NUMBER]: [DATE]</w:t>
+      </w:r>
+    </w:p>
+    <w:p>
+      <w:pPr>
+        <w:pStyle w:val="PreformattedText"/>
+        <w:rPr/>
+      </w:pPr>
+      <w:r>
+        <w:rPr/>
+      </w:r>
+    </w:p>
+    <w:p>
+      <w:pPr>
+        <w:pStyle w:val="PreformattedText"/>
+        <w:rPr/>
+      </w:pPr>
+      <w:r>
+        <w:rPr/>
+        <w:t>Starting Time: [STARTING_TIME]</w:t>
+      </w:r>
+    </w:p>
+    <w:p>
+      <w:pPr>
+        <w:pStyle w:val="PreformattedText"/>
+        <w:rPr/>
+      </w:pPr>
+      <w:r>
+        <w:rPr/>
+      </w:r>
+    </w:p>
+    <w:p>
+      <w:pPr>
+        <w:pStyle w:val="PreformattedText"/>
+        <w:rPr/>
+      </w:pPr>
+      <w:r>
+        <w:rPr/>
+        <w:t>## Attendance</w:t>
+      </w:r>
+    </w:p>
+    <w:p>
+      <w:pPr>
+        <w:pStyle w:val="PreformattedText"/>
+        <w:rPr/>
+      </w:pPr>
+      <w:r>
+        <w:rPr/>
+      </w:r>
+    </w:p>
+    <w:p>
+      <w:pPr>
+        <w:pStyle w:val="PreformattedText"/>
+        <w:rPr/>
+      </w:pPr>
+      <w:r>
+        <w:rPr/>
+        <w:t>- ...</w:t>
+      </w:r>
+    </w:p>
+    <w:p>
+      <w:pPr>
+        <w:pStyle w:val="PreformattedText"/>
+        <w:rPr/>
+      </w:pPr>
+      <w:r>
+        <w:rPr/>
+      </w:r>
+    </w:p>
+    <w:p>
+      <w:pPr>
+        <w:pStyle w:val="PreformattedText"/>
+        <w:rPr/>
+      </w:pPr>
+      <w:r>
+        <w:rPr/>
+        <w:t>## Core Ideas</w:t>
+      </w:r>
+    </w:p>
+    <w:p>
+      <w:pPr>
+        <w:pStyle w:val="PreformattedText"/>
+        <w:rPr/>
+      </w:pPr>
+      <w:r>
+        <w:rPr/>
+      </w:r>
+    </w:p>
+    <w:p>
+      <w:pPr>
+        <w:pStyle w:val="PreformattedText"/>
+        <w:rPr/>
+      </w:pPr>
+      <w:r>
+        <w:rPr/>
+        <w:t>- ...</w:t>
+      </w:r>
+    </w:p>
+    <w:p>
+      <w:pPr>
+        <w:pStyle w:val="PreformattedText"/>
+        <w:rPr/>
+      </w:pPr>
+      <w:r>
+        <w:rPr/>
+      </w:r>
+    </w:p>
+    <w:p>
+      <w:pPr>
+        <w:pStyle w:val="PreformattedText"/>
+        <w:rPr/>
+      </w:pPr>
+      <w:r>
+        <w:rPr/>
+        <w:t>## Summary</w:t>
+      </w:r>
+    </w:p>
+    <w:p>
+      <w:pPr>
+        <w:pStyle w:val="PreformattedText"/>
+        <w:rPr/>
+      </w:pPr>
+      <w:r>
+        <w:rPr/>
+      </w:r>
+    </w:p>
+    <w:p>
+      <w:pPr>
+        <w:pStyle w:val="PreformattedText"/>
+        <w:rPr/>
+      </w:pPr>
+      <w:r>
+        <w:rPr/>
+        <w:t>- ...</w:t>
+      </w:r>
+    </w:p>
+    <w:p>
+      <w:pPr>
+        <w:pStyle w:val="PreformattedText"/>
+        <w:rPr/>
+      </w:pPr>
+      <w:r>
+        <w:rPr/>
+      </w:r>
+    </w:p>
+    <w:p>
+      <w:pPr>
+        <w:pStyle w:val="PreformattedText"/>
+        <w:spacing w:before="0" w:after="283"/>
+        <w:rPr/>
+      </w:pPr>
+      <w:r>
+        <w:rPr/>
+        <w:t>Closing Time: [CLOSING_TIME]</w:t>
+      </w:r>
+    </w:p>
+    <w:p>
+      <w:pPr>
+        <w:pStyle w:val="Normal"/>
+        <w:rPr/>
+      </w:pPr>
+      <w:r>
+        <w:rPr/>
+      </w:r>
+    </w:p>
+    <w:p>
+      <w:pPr>
+        <w:pStyle w:val="Normal"/>
+        <w:rPr/>
+      </w:pPr>
+      <w:r>
+        <w:rPr/>
+      </w:r>
+    </w:p>
+    <w:p>
+      <w:pPr>
+        <w:pStyle w:val="Normal"/>
+        <w:rPr/>
+      </w:pPr>
+      <w:r>
+        <w:rPr/>
+      </w:r>
+    </w:p>
+    <w:p>
+      <w:pPr>
+        <w:pStyle w:val="Normal"/>
+        <w:rPr/>
+      </w:pPr>
+      <w:r>
+        <w:rPr/>
+      </w:r>
+    </w:p>
+    <w:p>
+      <w:pPr>
+        <w:pStyle w:val="Normal"/>
+        <w:rPr/>
+      </w:pPr>
+      <w:r>
+        <w:rPr/>
       </w:r>
     </w:p>
     <w:p>
@@ -3968,77 +4689,8 @@
               <w:rPr>
                 <w:rFonts w:ascii="Times New Roman" w:hAnsi="Times New Roman" w:eastAsia="Times New Roman" w:cs="Times New Roman"/>
                 <w:b w:val="false"/>
-                <w:bCs w:val="false"/>
-                <w:sz w:val="24"/>
-                <w:szCs w:val="24"/>
-                <w:lang w:eastAsia="en-AU"/>
-              </w:rPr>
-            </w:pPr>
-            <w:r>
-              <w:rPr>
-                <w:rFonts w:eastAsia="Times New Roman" w:cs="Times New Roman" w:ascii="Times New Roman" w:hAnsi="Times New Roman"/>
                 <w:b w:val="false"/>
                 <w:bCs w:val="false"/>
-                <w:sz w:val="24"/>
-                <w:szCs w:val="24"/>
-                <w:lang w:eastAsia="en-AU"/>
-              </w:rPr>
-            </w:r>
-          </w:p>
-        </w:tc>
-        <w:tc>
-          <w:tcPr>
-            <w:tcW w:w="4609" w:type="dxa"/>
-            <w:tcBorders/>
-          </w:tcPr>
-          <w:p>
-            <w:pPr>
-              <w:pStyle w:val="Normal"/>
-              <w:widowControl w:val="false"/>
-              <w:suppressAutoHyphens w:val="true"/>
-              <w:spacing w:lineRule="auto" w:line="240" w:before="0" w:after="0"/>
-              <w:jc w:val="left"/>
-              <w:textAlignment w:val="baseline"/>
-              <w:cnfStyle w:val="000000000000" w:firstRow="0" w:lastRow="0" w:firstColumn="0" w:lastColumn="0" w:oddVBand="0" w:evenVBand="0" w:oddHBand="0" w:evenHBand="0" w:firstRowFirstColumn="0" w:firstRowLastColumn="0" w:lastRowFirstColumn="0" w:lastRowLastColumn="0"/>
-              <w:rPr>
-                <w:rFonts w:ascii="Times New Roman" w:hAnsi="Times New Roman" w:eastAsia="Times New Roman" w:cs="Times New Roman"/>
-                <w:sz w:val="24"/>
-                <w:szCs w:val="24"/>
-                <w:lang w:eastAsia="en-AU"/>
-              </w:rPr>
-            </w:pPr>
-            <w:r>
-              <w:rPr>
-                <w:rFonts w:eastAsia="Times New Roman" w:cs="Times New Roman" w:ascii="Times New Roman" w:hAnsi="Times New Roman"/>
-                <w:sz w:val="24"/>
-                <w:szCs w:val="24"/>
-                <w:lang w:eastAsia="en-AU"/>
-              </w:rPr>
-            </w:r>
-          </w:p>
-        </w:tc>
-      </w:tr>
-      <w:tr>
-        <w:trPr>
-          <w:cnfStyle w:val="000000100000" w:firstRow="0" w:lastRow="0" w:firstColumn="0" w:lastColumn="0" w:oddVBand="0" w:evenVBand="0" w:oddHBand="1" w:evenHBand="0" w:firstRowFirstColumn="0" w:firstRowLastColumn="0" w:lastRowFirstColumn="0" w:lastRowLastColumn="0"/>
-        </w:trPr>
-        <w:tc>
-          <w:tcPr>
-            <w:tcW w:w="4390" w:type="dxa"/>
-            <w:cnfStyle w:val="001000000000" w:firstRow="0" w:lastRow="0" w:firstColumn="1" w:lastColumn="0" w:oddVBand="0" w:evenVBand="0" w:oddHBand="0" w:evenHBand="0" w:firstRowFirstColumn="0" w:firstRowLastColumn="0" w:lastRowFirstColumn="0" w:lastRowLastColumn="0"/>
-            <w:tcBorders/>
-            <w:shd w:color="auto" w:fill="DEEAF6" w:themeFill="accent5" w:themeFillTint="33" w:val="clear"/>
-          </w:tcPr>
-          <w:p>
-            <w:pPr>
-              <w:pStyle w:val="Normal"/>
-              <w:widowControl w:val="false"/>
-              <w:suppressAutoHyphens w:val="true"/>
-              <w:spacing w:lineRule="auto" w:line="240" w:before="0" w:after="0"/>
-              <w:jc w:val="left"/>
-              <w:textAlignment w:val="baseline"/>
-              <w:rPr>
-                <w:rFonts w:ascii="Times New Roman" w:hAnsi="Times New Roman" w:eastAsia="Times New Roman" w:cs="Times New Roman"/>
                 <w:sz w:val="24"/>
                 <w:szCs w:val="24"/>
                 <w:lang w:eastAsia="en-AU"/>
@@ -4060,6 +4712,76 @@
           <w:tcPr>
             <w:tcW w:w="4609" w:type="dxa"/>
             <w:tcBorders/>
+          </w:tcPr>
+          <w:p>
+            <w:pPr>
+              <w:pStyle w:val="Normal"/>
+              <w:widowControl w:val="false"/>
+              <w:suppressAutoHyphens w:val="true"/>
+              <w:spacing w:lineRule="auto" w:line="240" w:before="0" w:after="0"/>
+              <w:jc w:val="left"/>
+              <w:textAlignment w:val="baseline"/>
+              <w:cnfStyle w:val="000000000000" w:firstRow="0" w:lastRow="0" w:firstColumn="0" w:lastColumn="0" w:oddVBand="0" w:evenVBand="0" w:oddHBand="0" w:evenHBand="0" w:firstRowFirstColumn="0" w:firstRowLastColumn="0" w:lastRowFirstColumn="0" w:lastRowLastColumn="0"/>
+              <w:rPr>
+                <w:rFonts w:ascii="Times New Roman" w:hAnsi="Times New Roman" w:eastAsia="Times New Roman" w:cs="Times New Roman"/>
+                <w:sz w:val="24"/>
+                <w:szCs w:val="24"/>
+                <w:lang w:eastAsia="en-AU"/>
+              </w:rPr>
+            </w:pPr>
+            <w:r>
+              <w:rPr>
+                <w:rFonts w:eastAsia="Times New Roman" w:cs="Times New Roman" w:ascii="Times New Roman" w:hAnsi="Times New Roman"/>
+                <w:sz w:val="24"/>
+                <w:szCs w:val="24"/>
+                <w:lang w:eastAsia="en-AU"/>
+              </w:rPr>
+            </w:r>
+          </w:p>
+        </w:tc>
+      </w:tr>
+      <w:tr>
+        <w:trPr>
+          <w:cnfStyle w:val="000000100000" w:firstRow="0" w:lastRow="0" w:firstColumn="0" w:lastColumn="0" w:oddVBand="0" w:evenVBand="0" w:oddHBand="1" w:evenHBand="0" w:firstRowFirstColumn="0" w:firstRowLastColumn="0" w:lastRowFirstColumn="0" w:lastRowLastColumn="0"/>
+        </w:trPr>
+        <w:tc>
+          <w:tcPr>
+            <w:tcW w:w="4390" w:type="dxa"/>
+            <w:cnfStyle w:val="001000000000" w:firstRow="0" w:lastRow="0" w:firstColumn="1" w:lastColumn="0" w:oddVBand="0" w:evenVBand="0" w:oddHBand="0" w:evenHBand="0" w:firstRowFirstColumn="0" w:firstRowLastColumn="0" w:lastRowFirstColumn="0" w:lastRowLastColumn="0"/>
+            <w:tcBorders/>
+            <w:shd w:color="auto" w:fill="DEEAF6" w:themeFill="accent5" w:themeFillTint="33" w:val="clear"/>
+          </w:tcPr>
+          <w:p>
+            <w:pPr>
+              <w:pStyle w:val="Normal"/>
+              <w:widowControl w:val="false"/>
+              <w:suppressAutoHyphens w:val="true"/>
+              <w:spacing w:lineRule="auto" w:line="240" w:before="0" w:after="0"/>
+              <w:jc w:val="left"/>
+              <w:textAlignment w:val="baseline"/>
+              <w:rPr>
+                <w:rFonts w:ascii="Times New Roman" w:hAnsi="Times New Roman" w:eastAsia="Times New Roman" w:cs="Times New Roman"/>
+                <w:sz w:val="24"/>
+                <w:szCs w:val="24"/>
+                <w:lang w:eastAsia="en-AU"/>
+              </w:rPr>
+            </w:pPr>
+            <w:r>
+              <w:rPr>
+                <w:rFonts w:eastAsia="Times New Roman" w:cs="Times New Roman" w:ascii="Times New Roman" w:hAnsi="Times New Roman"/>
+                <w:b/>
+                <w:bCs/>
+                <w:sz w:val="24"/>
+                <w:szCs w:val="24"/>
+                <w:lang w:eastAsia="en-AU"/>
+              </w:rPr>
+            </w:r>
+          </w:p>
+        </w:tc>
+        <w:tc>
+          <w:tcPr>
+            <w:tcW w:w="4609" w:type="dxa"/>
+            <w:tcBorders/>
             <w:shd w:color="auto" w:fill="DEEAF6" w:themeFill="accent5" w:themeFillTint="33" w:val="clear"/>
           </w:tcPr>
           <w:p>
@@ -4124,7 +4846,7 @@
       </w:r>
     </w:p>
     <w:sectPr>
-      <w:footerReference w:type="default" r:id="rId6"/>
+      <w:footerReference w:type="default" r:id="rId4"/>
       <w:type w:val="nextPage"/>
       <w:pgSz w:w="11906" w:h="16838"/>
       <w:pgMar w:left="1440" w:right="1440" w:gutter="0" w:header="0" w:top="1440" w:footer="708" w:bottom="1440"/>
@@ -4145,7 +4867,7 @@
         <w:docPartGallery w:val="Page Numbers (Bottom of Page)"/>
         <w:docPartUnique w:val="true"/>
       </w:docPartObj>
-      <w:id w:val="1995922283"/>
+      <w:id w:val="801039895"/>
     </w:sdtPr>
     <w:sdtContent>
       <w:p>
@@ -4155,6 +4877,7 @@
             <w:top w:val="single" w:sz="4" w:space="1" w:color="D9D9D9"/>
           </w:pBdr>
           <w:rPr>
+            <w:b/>
             <w:b/>
             <w:bCs/>
           </w:rPr>
@@ -5209,6 +5932,29 @@
       <w:spacing w:lineRule="auto" w:line="240" w:before="0" w:after="0"/>
     </w:pPr>
     <w:rPr/>
+  </w:style>
+  <w:style w:type="paragraph" w:styleId="TableContents">
+    <w:name w:val="Table Contents"/>
+    <w:basedOn w:val="Normal"/>
+    <w:qFormat/>
+    <w:pPr>
+      <w:widowControl w:val="false"/>
+      <w:suppressLineNumbers/>
+    </w:pPr>
+    <w:rPr/>
+  </w:style>
+  <w:style w:type="paragraph" w:styleId="PreformattedText">
+    <w:name w:val="Preformatted Text"/>
+    <w:basedOn w:val="Normal"/>
+    <w:qFormat/>
+    <w:pPr>
+      <w:spacing w:before="0" w:after="0"/>
+    </w:pPr>
+    <w:rPr>
+      <w:rFonts w:ascii="Liberation Mono" w:hAnsi="Liberation Mono" w:eastAsia="Liberation Mono" w:cs="Liberation Mono"/>
+      <w:sz w:val="20"/>
+      <w:szCs w:val="20"/>
+    </w:rPr>
   </w:style>
   <w:style w:type="numbering" w:styleId="NoList" w:default="1">
     <w:name w:val="No List"/>

</xml_diff>

<commit_message>
added who does what in the meetings
</commit_message>
<xml_diff>
--- a/Communication Plan_Template.docx
+++ b/Communication Plan_Template.docx
@@ -1075,14 +1075,14 @@
         </w:tblCellMar>
       </w:tblPr>
       <w:tblGrid>
-        <w:gridCol w:w="4513"/>
+        <w:gridCol w:w="4512"/>
         <w:gridCol w:w="4513"/>
       </w:tblGrid>
       <w:tr>
         <w:trPr/>
         <w:tc>
           <w:tcPr>
-            <w:tcW w:w="4513" w:type="dxa"/>
+            <w:tcW w:w="4512" w:type="dxa"/>
             <w:tcBorders>
               <w:top w:val="single" w:sz="4" w:space="0" w:color="000000"/>
               <w:left w:val="single" w:sz="4" w:space="0" w:color="000000"/>
@@ -1092,6 +1092,7 @@
           <w:p>
             <w:pPr>
               <w:pStyle w:val="TableContents"/>
+              <w:widowControl w:val="false"/>
               <w:spacing w:before="0" w:after="160"/>
               <w:rPr>
                 <w:b/>
@@ -1121,6 +1122,7 @@
           <w:p>
             <w:pPr>
               <w:pStyle w:val="TableContents"/>
+              <w:widowControl w:val="false"/>
               <w:spacing w:before="0" w:after="160"/>
               <w:rPr>
                 <w:b/>
@@ -1142,7 +1144,7 @@
         <w:trPr/>
         <w:tc>
           <w:tcPr>
-            <w:tcW w:w="4513" w:type="dxa"/>
+            <w:tcW w:w="4512" w:type="dxa"/>
             <w:tcBorders>
               <w:left w:val="single" w:sz="4" w:space="0" w:color="000000"/>
               <w:bottom w:val="single" w:sz="4" w:space="0" w:color="000000"/>
@@ -1151,6 +1153,7 @@
           <w:p>
             <w:pPr>
               <w:pStyle w:val="TableContents"/>
+              <w:widowControl w:val="false"/>
               <w:spacing w:before="0" w:after="160"/>
               <w:rPr>
                 <w:b w:val="false"/>
@@ -1179,6 +1182,7 @@
           <w:p>
             <w:pPr>
               <w:pStyle w:val="TableContents"/>
+              <w:widowControl w:val="false"/>
               <w:spacing w:before="0" w:after="160"/>
               <w:rPr>
                 <w:b w:val="false"/>
@@ -1200,7 +1204,7 @@
         <w:trPr/>
         <w:tc>
           <w:tcPr>
-            <w:tcW w:w="4513" w:type="dxa"/>
+            <w:tcW w:w="4512" w:type="dxa"/>
             <w:tcBorders>
               <w:left w:val="single" w:sz="4" w:space="0" w:color="000000"/>
               <w:bottom w:val="single" w:sz="4" w:space="0" w:color="000000"/>
@@ -1209,6 +1213,7 @@
           <w:p>
             <w:pPr>
               <w:pStyle w:val="TableContents"/>
+              <w:widowControl w:val="false"/>
               <w:spacing w:before="0" w:after="160"/>
               <w:rPr/>
             </w:pPr>
@@ -1230,6 +1235,7 @@
           <w:p>
             <w:pPr>
               <w:pStyle w:val="TableContents"/>
+              <w:widowControl w:val="false"/>
               <w:spacing w:before="0" w:after="160"/>
               <w:rPr/>
             </w:pPr>
@@ -1244,7 +1250,7 @@
         <w:trPr/>
         <w:tc>
           <w:tcPr>
-            <w:tcW w:w="4513" w:type="dxa"/>
+            <w:tcW w:w="4512" w:type="dxa"/>
             <w:tcBorders>
               <w:left w:val="single" w:sz="4" w:space="0" w:color="000000"/>
               <w:bottom w:val="single" w:sz="4" w:space="0" w:color="000000"/>
@@ -1253,6 +1259,7 @@
           <w:p>
             <w:pPr>
               <w:pStyle w:val="TableContents"/>
+              <w:widowControl w:val="false"/>
               <w:spacing w:before="0" w:after="160"/>
               <w:rPr/>
             </w:pPr>
@@ -1274,6 +1281,7 @@
           <w:p>
             <w:pPr>
               <w:pStyle w:val="TableContents"/>
+              <w:widowControl w:val="false"/>
               <w:spacing w:before="0" w:after="160"/>
               <w:rPr/>
             </w:pPr>
@@ -1288,7 +1296,7 @@
         <w:trPr/>
         <w:tc>
           <w:tcPr>
-            <w:tcW w:w="4513" w:type="dxa"/>
+            <w:tcW w:w="4512" w:type="dxa"/>
             <w:tcBorders>
               <w:left w:val="single" w:sz="4" w:space="0" w:color="000000"/>
               <w:bottom w:val="single" w:sz="4" w:space="0" w:color="000000"/>
@@ -1297,6 +1305,7 @@
           <w:p>
             <w:pPr>
               <w:pStyle w:val="TableContents"/>
+              <w:widowControl w:val="false"/>
               <w:spacing w:before="0" w:after="160"/>
               <w:rPr/>
             </w:pPr>
@@ -1318,6 +1327,7 @@
           <w:p>
             <w:pPr>
               <w:pStyle w:val="TableContents"/>
+              <w:widowControl w:val="false"/>
               <w:spacing w:before="0" w:after="160"/>
               <w:rPr/>
             </w:pPr>
@@ -1332,7 +1342,7 @@
         <w:trPr/>
         <w:tc>
           <w:tcPr>
-            <w:tcW w:w="4513" w:type="dxa"/>
+            <w:tcW w:w="4512" w:type="dxa"/>
             <w:tcBorders>
               <w:left w:val="single" w:sz="4" w:space="0" w:color="000000"/>
               <w:bottom w:val="single" w:sz="4" w:space="0" w:color="000000"/>
@@ -1341,6 +1351,7 @@
           <w:p>
             <w:pPr>
               <w:pStyle w:val="TableContents"/>
+              <w:widowControl w:val="false"/>
               <w:spacing w:before="0" w:after="160"/>
               <w:rPr/>
             </w:pPr>
@@ -1362,6 +1373,7 @@
           <w:p>
             <w:pPr>
               <w:pStyle w:val="TableContents"/>
+              <w:widowControl w:val="false"/>
               <w:spacing w:before="0" w:after="160"/>
               <w:rPr/>
             </w:pPr>
@@ -1376,7 +1388,7 @@
         <w:trPr/>
         <w:tc>
           <w:tcPr>
-            <w:tcW w:w="4513" w:type="dxa"/>
+            <w:tcW w:w="4512" w:type="dxa"/>
             <w:tcBorders>
               <w:left w:val="single" w:sz="4" w:space="0" w:color="000000"/>
               <w:bottom w:val="single" w:sz="4" w:space="0" w:color="000000"/>
@@ -1385,6 +1397,7 @@
           <w:p>
             <w:pPr>
               <w:pStyle w:val="TableContents"/>
+              <w:widowControl w:val="false"/>
               <w:spacing w:before="0" w:after="160"/>
               <w:rPr/>
             </w:pPr>
@@ -1406,6 +1419,7 @@
           <w:p>
             <w:pPr>
               <w:pStyle w:val="TableContents"/>
+              <w:widowControl w:val="false"/>
               <w:spacing w:before="0" w:after="160"/>
               <w:rPr/>
             </w:pPr>
@@ -1634,9 +1648,9 @@
       <w:tblGrid>
         <w:gridCol w:w="1408"/>
         <w:gridCol w:w="1385"/>
-        <w:gridCol w:w="1775"/>
+        <w:gridCol w:w="1774"/>
         <w:gridCol w:w="3027"/>
-        <w:gridCol w:w="1756"/>
+        <w:gridCol w:w="1757"/>
       </w:tblGrid>
       <w:tr>
         <w:trPr/>
@@ -1708,7 +1722,7 @@
         </w:tc>
         <w:tc>
           <w:tcPr>
-            <w:tcW w:w="1775" w:type="dxa"/>
+            <w:tcW w:w="1774" w:type="dxa"/>
             <w:tcBorders/>
           </w:tcPr>
           <w:p>
@@ -1772,7 +1786,7 @@
         </w:tc>
         <w:tc>
           <w:tcPr>
-            <w:tcW w:w="1756" w:type="dxa"/>
+            <w:tcW w:w="1757" w:type="dxa"/>
             <w:tcBorders/>
           </w:tcPr>
           <w:p>
@@ -1871,7 +1885,7 @@
         </w:tc>
         <w:tc>
           <w:tcPr>
-            <w:tcW w:w="1775" w:type="dxa"/>
+            <w:tcW w:w="1774" w:type="dxa"/>
             <w:tcBorders/>
           </w:tcPr>
           <w:p>
@@ -1932,7 +1946,7 @@
         </w:tc>
         <w:tc>
           <w:tcPr>
-            <w:tcW w:w="1756" w:type="dxa"/>
+            <w:tcW w:w="1757" w:type="dxa"/>
             <w:tcBorders/>
           </w:tcPr>
           <w:p>
@@ -2031,7 +2045,7 @@
         </w:tc>
         <w:tc>
           <w:tcPr>
-            <w:tcW w:w="1775" w:type="dxa"/>
+            <w:tcW w:w="1774" w:type="dxa"/>
             <w:tcBorders/>
           </w:tcPr>
           <w:p>
@@ -2092,7 +2106,7 @@
         </w:tc>
         <w:tc>
           <w:tcPr>
-            <w:tcW w:w="1756" w:type="dxa"/>
+            <w:tcW w:w="1757" w:type="dxa"/>
             <w:tcBorders/>
           </w:tcPr>
           <w:p>
@@ -2191,7 +2205,7 @@
         </w:tc>
         <w:tc>
           <w:tcPr>
-            <w:tcW w:w="1775" w:type="dxa"/>
+            <w:tcW w:w="1774" w:type="dxa"/>
             <w:tcBorders/>
           </w:tcPr>
           <w:p>
@@ -2250,7 +2264,7 @@
         </w:tc>
         <w:tc>
           <w:tcPr>
-            <w:tcW w:w="1756" w:type="dxa"/>
+            <w:tcW w:w="1757" w:type="dxa"/>
             <w:tcBorders/>
           </w:tcPr>
           <w:p>
@@ -2349,7 +2363,7 @@
         </w:tc>
         <w:tc>
           <w:tcPr>
-            <w:tcW w:w="1775" w:type="dxa"/>
+            <w:tcW w:w="1774" w:type="dxa"/>
             <w:tcBorders/>
           </w:tcPr>
           <w:p>
@@ -2414,7 +2428,7 @@
         </w:tc>
         <w:tc>
           <w:tcPr>
-            <w:tcW w:w="1756" w:type="dxa"/>
+            <w:tcW w:w="1757" w:type="dxa"/>
             <w:tcBorders/>
           </w:tcPr>
           <w:p>
@@ -3709,7 +3723,9 @@
         </w:rPr>
       </w:pPr>
       <w:r>
-        <w:rPr/>
+        <w:rPr>
+          <w:color w:val="FF0000"/>
+        </w:rPr>
       </w:r>
     </w:p>
     <w:p>
@@ -3752,6 +3768,18 @@
           <w:lang w:val="en-GB"/>
         </w:rPr>
         <w:t>While informal project communications should also be professional and effective, there are no mandated standard templates or formats for such communications.</w:t>
+      </w:r>
+    </w:p>
+    <w:p>
+      <w:pPr>
+        <w:pStyle w:val="Normal"/>
+        <w:rPr>
+          <w:lang w:val="en-GB"/>
+        </w:rPr>
+      </w:pPr>
+      <w:r>
+        <w:rPr/>
+        <w:t>The meetings will be lead by the Communication manager (Muzammil) and Braedyn or Dylan will be the note taker using the meeting minutes template.</w:t>
       </w:r>
     </w:p>
     <w:p>
@@ -4867,7 +4895,7 @@
         <w:docPartGallery w:val="Page Numbers (Bottom of Page)"/>
         <w:docPartUnique w:val="true"/>
       </w:docPartObj>
-      <w:id w:val="801039895"/>
+      <w:id w:val="1458740844"/>
     </w:sdtPr>
     <w:sdtContent>
       <w:p>

</xml_diff>